<commit_message>
modify code with front, back end
</commit_message>
<xml_diff>
--- a/HONGBER_DEALIM_Document/홍BER일정표 최종.docx
+++ b/HONGBER_DEALIM_Document/홍BER일정표 최종.docx
@@ -40,7 +40,6 @@
                 <w:bCs/>
               </w:rPr>
             </w:pPr>
-            <w:proofErr w:type="spellStart"/>
             <w:r>
               <w:rPr>
                 <w:rFonts w:hint="eastAsia"/>
@@ -49,7 +48,6 @@
               </w:rPr>
               <w:t>원대호</w:t>
             </w:r>
-            <w:proofErr w:type="spellEnd"/>
           </w:p>
         </w:tc>
         <w:tc>
@@ -510,7 +508,7 @@
                 <w:sz w:val="18"/>
                 <w:szCs w:val="18"/>
               </w:rPr>
-              <w:t>로그인 페이지 및 회원가입 페이지 구현.</w:t>
+              <w:t>로그인 페이지 및 회원가입 페이지 구현</w:t>
             </w:r>
           </w:p>
         </w:tc>
@@ -624,7 +622,6 @@
                 <w:szCs w:val="18"/>
               </w:rPr>
             </w:pPr>
-            <w:proofErr w:type="spellStart"/>
             <w:r>
               <w:rPr>
                 <w:rFonts w:hint="eastAsia"/>
@@ -635,7 +632,6 @@
               </w:rPr>
               <w:t>광고매칭</w:t>
             </w:r>
-            <w:proofErr w:type="spellEnd"/>
             <w:r>
               <w:rPr>
                 <w:rFonts w:hint="eastAsia"/>
@@ -684,7 +680,7 @@
                 <w:sz w:val="18"/>
                 <w:szCs w:val="18"/>
               </w:rPr>
-              <w:t>지 레이아웃 구성.</w:t>
+              <w:t>지 레이아웃 구성</w:t>
             </w:r>
           </w:p>
         </w:tc>
@@ -793,27 +789,15 @@
                 <w:szCs w:val="18"/>
               </w:rPr>
             </w:pPr>
-            <w:proofErr w:type="spellStart"/>
-            <w:r>
-              <w:rPr>
-                <w:rFonts w:hint="eastAsia"/>
-                <w:b/>
-                <w:bCs/>
-                <w:sz w:val="18"/>
-                <w:szCs w:val="18"/>
-              </w:rPr>
-              <w:t>광고매칭</w:t>
-            </w:r>
-            <w:proofErr w:type="spellEnd"/>
-            <w:r>
-              <w:rPr>
-                <w:rFonts w:hint="eastAsia"/>
-                <w:b/>
-                <w:bCs/>
-                <w:sz w:val="18"/>
-                <w:szCs w:val="18"/>
-              </w:rPr>
-              <w:t xml:space="preserve"> 서비스 페이지 기능구현</w:t>
+            <w:r>
+              <w:rPr>
+                <w:rFonts w:hint="eastAsia"/>
+                <w:b/>
+                <w:bCs/>
+                <w:sz w:val="18"/>
+                <w:szCs w:val="18"/>
+              </w:rPr>
+              <w:t>광고매칭 서비스 페이지 기능구현</w:t>
             </w:r>
           </w:p>
         </w:tc>
@@ -932,22 +916,21 @@
           <w:p>
             <w:pPr>
               <w:rPr>
-                <w:rFonts w:hint="eastAsia"/>
-                <w:b/>
-                <w:bCs/>
-                <w:sz w:val="18"/>
-                <w:szCs w:val="18"/>
-              </w:rPr>
-            </w:pPr>
-            <w:r>
-              <w:rPr>
-                <w:rFonts w:hint="eastAsia"/>
-                <w:b/>
-                <w:bCs/>
-                <w:sz w:val="18"/>
-                <w:szCs w:val="18"/>
-              </w:rPr>
-              <w:t>광고뿌리기 레이아웃 구성.</w:t>
+                <w:b/>
+                <w:bCs/>
+                <w:sz w:val="18"/>
+                <w:szCs w:val="18"/>
+              </w:rPr>
+            </w:pPr>
+            <w:r>
+              <w:rPr>
+                <w:rFonts w:hint="eastAsia"/>
+                <w:b/>
+                <w:bCs/>
+                <w:sz w:val="18"/>
+                <w:szCs w:val="18"/>
+              </w:rPr>
+              <w:t>광고뿌리기 레이아웃 구성</w:t>
             </w:r>
           </w:p>
         </w:tc>
@@ -1054,22 +1037,21 @@
           <w:p>
             <w:pPr>
               <w:rPr>
-                <w:rFonts w:hint="eastAsia"/>
-                <w:b/>
-                <w:bCs/>
-                <w:sz w:val="18"/>
-                <w:szCs w:val="18"/>
-              </w:rPr>
-            </w:pPr>
-            <w:r>
-              <w:rPr>
-                <w:rFonts w:hint="eastAsia"/>
-                <w:b/>
-                <w:bCs/>
-                <w:sz w:val="18"/>
-                <w:szCs w:val="18"/>
-              </w:rPr>
-              <w:t>광고뿌리기 기능 구현.</w:t>
+                <w:b/>
+                <w:bCs/>
+                <w:sz w:val="18"/>
+                <w:szCs w:val="18"/>
+              </w:rPr>
+            </w:pPr>
+            <w:r>
+              <w:rPr>
+                <w:rFonts w:hint="eastAsia"/>
+                <w:b/>
+                <w:bCs/>
+                <w:sz w:val="18"/>
+                <w:szCs w:val="18"/>
+              </w:rPr>
+              <w:t>광고뿌리기 기능 구현</w:t>
             </w:r>
           </w:p>
         </w:tc>
@@ -1176,14 +1158,12 @@
           <w:p>
             <w:pPr>
               <w:rPr>
-                <w:rFonts w:hint="eastAsia"/>
-                <w:b/>
-                <w:bCs/>
-                <w:sz w:val="18"/>
-                <w:szCs w:val="18"/>
-              </w:rPr>
-            </w:pPr>
-            <w:proofErr w:type="spellStart"/>
+                <w:b/>
+                <w:bCs/>
+                <w:sz w:val="18"/>
+                <w:szCs w:val="18"/>
+              </w:rPr>
+            </w:pPr>
             <w:r>
               <w:rPr>
                 <w:rFonts w:hint="eastAsia"/>
@@ -1194,7 +1174,6 @@
               </w:rPr>
               <w:t>메인페이지</w:t>
             </w:r>
-            <w:proofErr w:type="spellEnd"/>
             <w:r>
               <w:rPr>
                 <w:b/>
@@ -1213,6 +1192,16 @@
                 <w:szCs w:val="18"/>
               </w:rPr>
               <w:t>디자인 삽입</w:t>
+            </w:r>
+            <w:r>
+              <w:rPr>
+                <w:rFonts w:hint="eastAsia"/>
+                <w:b/>
+                <w:bCs/>
+                <w:sz w:val="18"/>
+                <w:szCs w:val="18"/>
+              </w:rPr>
+              <w:t xml:space="preserve"> 및 반응형 구현</w:t>
             </w:r>
           </w:p>
         </w:tc>
@@ -1319,34 +1308,31 @@
           <w:p>
             <w:pPr>
               <w:rPr>
-                <w:rFonts w:hint="eastAsia"/>
-                <w:b/>
-                <w:bCs/>
-                <w:sz w:val="18"/>
-                <w:szCs w:val="18"/>
-              </w:rPr>
-            </w:pPr>
-            <w:proofErr w:type="spellStart"/>
-            <w:r>
-              <w:rPr>
-                <w:rFonts w:hint="eastAsia"/>
-                <w:b/>
-                <w:bCs/>
-                <w:sz w:val="18"/>
-                <w:szCs w:val="18"/>
-              </w:rPr>
-              <w:t>광고매칭</w:t>
-            </w:r>
-            <w:proofErr w:type="spellEnd"/>
-            <w:r>
-              <w:rPr>
-                <w:rFonts w:hint="eastAsia"/>
-                <w:b/>
-                <w:bCs/>
-                <w:sz w:val="18"/>
-                <w:szCs w:val="18"/>
-              </w:rPr>
-              <w:t xml:space="preserve"> 페이지 디자인 삽입.</w:t>
+                <w:b/>
+                <w:bCs/>
+                <w:sz w:val="18"/>
+                <w:szCs w:val="18"/>
+              </w:rPr>
+            </w:pPr>
+            <w:r>
+              <w:rPr>
+                <w:rFonts w:hint="eastAsia"/>
+                <w:b/>
+                <w:bCs/>
+                <w:sz w:val="18"/>
+                <w:szCs w:val="18"/>
+              </w:rPr>
+              <w:t>광고매칭 페이지 디자인 삽입</w:t>
+            </w:r>
+            <w:r>
+              <w:rPr>
+                <w:rFonts w:hint="eastAsia"/>
+                <w:b/>
+                <w:bCs/>
+                <w:sz w:val="18"/>
+                <w:szCs w:val="18"/>
+              </w:rPr>
+              <w:t xml:space="preserve"> 및 반응형 구현</w:t>
             </w:r>
           </w:p>
         </w:tc>
@@ -1467,7 +1453,17 @@
                 <w:sz w:val="18"/>
                 <w:szCs w:val="18"/>
               </w:rPr>
-              <w:t>광고 뿌리기 페이지 디자인 삽입.</w:t>
+              <w:t>광고 뿌리기 페이지 디자인 삽입</w:t>
+            </w:r>
+            <w:r>
+              <w:rPr>
+                <w:rFonts w:hint="eastAsia"/>
+                <w:b/>
+                <w:bCs/>
+                <w:sz w:val="18"/>
+                <w:szCs w:val="18"/>
+              </w:rPr>
+              <w:t xml:space="preserve"> 및 반응형 구현</w:t>
             </w:r>
           </w:p>
         </w:tc>
@@ -1565,13 +1561,7 @@
       </w:tr>
     </w:tbl>
     <w:p/>
-    <w:p>
-      <w:pPr>
-        <w:rPr>
-          <w:rFonts w:hint="eastAsia"/>
-        </w:rPr>
-      </w:pPr>
-    </w:p>
+    <w:p/>
     <w:p/>
     <w:p/>
     <w:p/>
@@ -1620,7 +1610,6 @@
                 <w:b/>
                 <w:bCs/>
               </w:rPr>
-              <w:lastRenderedPageBreak/>
               <w:t>이성훈</w:t>
             </w:r>
           </w:p>
@@ -2027,7 +2016,7 @@
                 <w:sz w:val="18"/>
                 <w:szCs w:val="18"/>
               </w:rPr>
-              <w:t>로그인 페이지 및 회원가입 페이지 구현.</w:t>
+              <w:t>로그인 페이지 및 회원가입 페이지 구현</w:t>
             </w:r>
           </w:p>
         </w:tc>
@@ -2141,27 +2130,16 @@
                 <w:szCs w:val="18"/>
               </w:rPr>
             </w:pPr>
-            <w:proofErr w:type="spellStart"/>
-            <w:r>
-              <w:rPr>
-                <w:rFonts w:hint="eastAsia"/>
-                <w:b/>
-                <w:bCs/>
-                <w:sz w:val="18"/>
-                <w:szCs w:val="18"/>
-              </w:rPr>
-              <w:t>M</w:t>
-            </w:r>
-            <w:r>
-              <w:rPr>
-                <w:b/>
-                <w:bCs/>
-                <w:sz w:val="18"/>
-                <w:szCs w:val="18"/>
-              </w:rPr>
-              <w:t>yPage</w:t>
-            </w:r>
-            <w:proofErr w:type="spellEnd"/>
+            <w:r>
+              <w:rPr>
+                <w:rFonts w:hint="eastAsia"/>
+                <w:b/>
+                <w:bCs/>
+                <w:sz w:val="18"/>
+                <w:szCs w:val="18"/>
+              </w:rPr>
+              <w:t>마이페이지</w:t>
+            </w:r>
             <w:r>
               <w:rPr>
                 <w:b/>
@@ -2179,7 +2157,7 @@
                 <w:sz w:val="18"/>
                 <w:szCs w:val="18"/>
               </w:rPr>
-              <w:t>현.</w:t>
+              <w:t>현</w:t>
             </w:r>
           </w:p>
         </w:tc>
@@ -2275,34 +2253,22 @@
           <w:p>
             <w:pPr>
               <w:rPr>
-                <w:rFonts w:hint="eastAsia"/>
-                <w:b/>
-                <w:bCs/>
-                <w:sz w:val="18"/>
-                <w:szCs w:val="18"/>
-              </w:rPr>
-            </w:pPr>
-            <w:proofErr w:type="spellStart"/>
-            <w:r>
-              <w:rPr>
-                <w:rFonts w:hint="eastAsia"/>
-                <w:b/>
-                <w:bCs/>
-                <w:sz w:val="18"/>
-                <w:szCs w:val="18"/>
-              </w:rPr>
-              <w:t>M</w:t>
-            </w:r>
-            <w:r>
-              <w:rPr>
-                <w:b/>
-                <w:bCs/>
-                <w:sz w:val="18"/>
-                <w:szCs w:val="18"/>
-              </w:rPr>
-              <w:t>yPage</w:t>
-            </w:r>
-            <w:proofErr w:type="spellEnd"/>
+                <w:b/>
+                <w:bCs/>
+                <w:sz w:val="18"/>
+                <w:szCs w:val="18"/>
+              </w:rPr>
+            </w:pPr>
+            <w:r>
+              <w:rPr>
+                <w:rFonts w:hint="eastAsia"/>
+                <w:b/>
+                <w:bCs/>
+                <w:sz w:val="18"/>
+                <w:szCs w:val="18"/>
+              </w:rPr>
+              <w:t>마이페이지</w:t>
+            </w:r>
             <w:r>
               <w:rPr>
                 <w:b/>
@@ -2320,7 +2286,7 @@
                 <w:sz w:val="18"/>
                 <w:szCs w:val="18"/>
               </w:rPr>
-              <w:t>기능 구현.</w:t>
+              <w:t>기능 구현</w:t>
             </w:r>
           </w:p>
         </w:tc>
@@ -2423,7 +2389,6 @@
                 <w:szCs w:val="18"/>
               </w:rPr>
             </w:pPr>
-            <w:proofErr w:type="spellStart"/>
             <w:r>
               <w:rPr>
                 <w:rFonts w:hint="eastAsia"/>
@@ -2442,18 +2407,7 @@
                 <w:sz w:val="18"/>
                 <w:szCs w:val="18"/>
               </w:rPr>
-              <w:t>줍기</w:t>
-            </w:r>
-            <w:proofErr w:type="spellEnd"/>
-            <w:r>
-              <w:rPr>
-                <w:rFonts w:hint="eastAsia"/>
-                <w:b/>
-                <w:bCs/>
-                <w:sz w:val="18"/>
-                <w:szCs w:val="18"/>
-              </w:rPr>
-              <w:t xml:space="preserve"> </w:t>
+              <w:t xml:space="preserve">줍기 </w:t>
             </w:r>
             <w:r>
               <w:rPr>
@@ -2483,7 +2437,7 @@
                 <w:sz w:val="18"/>
                 <w:szCs w:val="18"/>
               </w:rPr>
-              <w:t>레이아웃 구성.</w:t>
+              <w:t>레이아웃 구성</w:t>
             </w:r>
           </w:p>
         </w:tc>
@@ -2585,7 +2539,6 @@
                 <w:szCs w:val="18"/>
               </w:rPr>
             </w:pPr>
-            <w:proofErr w:type="spellStart"/>
             <w:r>
               <w:rPr>
                 <w:rFonts w:hint="eastAsia"/>
@@ -2604,58 +2557,17 @@
                 <w:sz w:val="18"/>
                 <w:szCs w:val="18"/>
               </w:rPr>
-              <w:t>줍기</w:t>
-            </w:r>
-            <w:proofErr w:type="spellEnd"/>
-            <w:r>
-              <w:rPr>
-                <w:rFonts w:hint="eastAsia"/>
-                <w:b/>
-                <w:bCs/>
-                <w:sz w:val="18"/>
-                <w:szCs w:val="18"/>
-              </w:rPr>
-              <w:t xml:space="preserve"> </w:t>
-            </w:r>
-            <w:r>
-              <w:rPr>
-                <w:rFonts w:hint="eastAsia"/>
-                <w:b/>
-                <w:bCs/>
-                <w:sz w:val="18"/>
-                <w:szCs w:val="18"/>
-              </w:rPr>
-              <w:t>서비스 페이지기능</w:t>
-            </w:r>
-            <w:r>
-              <w:rPr>
-                <w:rFonts w:hint="eastAsia"/>
-                <w:b/>
-                <w:bCs/>
-                <w:sz w:val="18"/>
-                <w:szCs w:val="18"/>
-              </w:rPr>
-              <w:t xml:space="preserve"> 구</w:t>
-            </w:r>
-            <w:r>
-              <w:rPr>
-                <w:rFonts w:hint="eastAsia"/>
-                <w:b/>
-                <w:bCs/>
-                <w:sz w:val="18"/>
-                <w:szCs w:val="18"/>
-              </w:rPr>
-              <w:t>현</w:t>
-            </w:r>
-            <w:r>
-              <w:rPr>
-                <w:rFonts w:hint="eastAsia"/>
-                <w:b/>
-                <w:bCs/>
-                <w:sz w:val="18"/>
-                <w:szCs w:val="18"/>
-              </w:rPr>
-              <w:t>.</w:t>
+              <w:t xml:space="preserve">줍기 </w:t>
+            </w:r>
+            <w:r>
+              <w:rPr>
+                <w:rFonts w:hint="eastAsia"/>
+                <w:b/>
+                <w:bCs/>
+                <w:sz w:val="18"/>
+                <w:szCs w:val="18"/>
+              </w:rPr>
+              <w:t>서비스 페이지기능 구현</w:t>
             </w:r>
           </w:p>
         </w:tc>
@@ -2765,7 +2677,6 @@
                 <w:szCs w:val="18"/>
               </w:rPr>
             </w:pPr>
-            <w:proofErr w:type="spellStart"/>
             <w:r>
               <w:rPr>
                 <w:rFonts w:hint="eastAsia"/>
@@ -2783,27 +2694,27 @@
                 <w:sz w:val="18"/>
                 <w:szCs w:val="18"/>
               </w:rPr>
-              <w:t>yPage</w:t>
-            </w:r>
-            <w:proofErr w:type="spellEnd"/>
-            <w:r>
-              <w:rPr>
-                <w:b/>
-                <w:bCs/>
-                <w:sz w:val="18"/>
-                <w:szCs w:val="18"/>
-              </w:rPr>
-              <w:t xml:space="preserve"> </w:t>
-            </w:r>
-            <w:r>
-              <w:rPr>
-                <w:rFonts w:hint="eastAsia"/>
-                <w:b/>
-                <w:bCs/>
-                <w:sz w:val="18"/>
-                <w:szCs w:val="18"/>
-              </w:rPr>
-              <w:t>디자인 삽입.</w:t>
+              <w:t xml:space="preserve">yPage </w:t>
+            </w:r>
+            <w:r>
+              <w:rPr>
+                <w:rFonts w:hint="eastAsia"/>
+                <w:b/>
+                <w:bCs/>
+                <w:sz w:val="18"/>
+                <w:szCs w:val="18"/>
+              </w:rPr>
+              <w:t>디자인 삽입</w:t>
+            </w:r>
+            <w:r>
+              <w:rPr>
+                <w:rFonts w:hint="eastAsia"/>
+                <w:b/>
+                <w:bCs/>
+                <w:sz w:val="18"/>
+                <w:szCs w:val="18"/>
+              </w:rPr>
+              <w:t xml:space="preserve"> 및 반응형 구현</w:t>
             </w:r>
           </w:p>
         </w:tc>
@@ -2916,27 +2827,25 @@
                 <w:szCs w:val="18"/>
               </w:rPr>
             </w:pPr>
-            <w:proofErr w:type="spellStart"/>
-            <w:r>
-              <w:rPr>
-                <w:rFonts w:hint="eastAsia"/>
-                <w:b/>
-                <w:bCs/>
-                <w:sz w:val="18"/>
-                <w:szCs w:val="18"/>
-              </w:rPr>
-              <w:t>광고줍기</w:t>
-            </w:r>
-            <w:proofErr w:type="spellEnd"/>
-            <w:r>
-              <w:rPr>
-                <w:rFonts w:hint="eastAsia"/>
-                <w:b/>
-                <w:bCs/>
-                <w:sz w:val="18"/>
-                <w:szCs w:val="18"/>
-              </w:rPr>
-              <w:t xml:space="preserve"> 페이지 디자인 삽입.</w:t>
+            <w:r>
+              <w:rPr>
+                <w:rFonts w:hint="eastAsia"/>
+                <w:b/>
+                <w:bCs/>
+                <w:sz w:val="18"/>
+                <w:szCs w:val="18"/>
+              </w:rPr>
+              <w:t>광고줍기 페이지 디자인 삽입</w:t>
+            </w:r>
+            <w:r>
+              <w:rPr>
+                <w:rFonts w:hint="eastAsia"/>
+                <w:b/>
+                <w:bCs/>
+                <w:sz w:val="18"/>
+                <w:szCs w:val="18"/>
+              </w:rPr>
+              <w:t xml:space="preserve"> 및 반응형 구현</w:t>
             </w:r>
           </w:p>
         </w:tc>
@@ -3043,7 +2952,6 @@
           <w:p>
             <w:pPr>
               <w:rPr>
-                <w:rFonts w:hint="eastAsia"/>
                 <w:b/>
                 <w:bCs/>
                 <w:sz w:val="18"/>
@@ -3077,7 +2985,17 @@
                 <w:sz w:val="18"/>
                 <w:szCs w:val="18"/>
               </w:rPr>
-              <w:t>로그인 페이지 디자인 삽입.</w:t>
+              <w:t>로그인 페이지 디자인 삽입</w:t>
+            </w:r>
+            <w:r>
+              <w:rPr>
+                <w:rFonts w:hint="eastAsia"/>
+                <w:b/>
+                <w:bCs/>
+                <w:sz w:val="18"/>
+                <w:szCs w:val="18"/>
+              </w:rPr>
+              <w:t xml:space="preserve"> 및 반응형 구현</w:t>
             </w:r>
           </w:p>
         </w:tc>
@@ -3176,13 +3094,7 @@
     </w:tbl>
     <w:p/>
     <w:p/>
-    <w:p>
-      <w:pPr>
-        <w:rPr>
-          <w:rFonts w:hint="eastAsia"/>
-        </w:rPr>
-      </w:pPr>
-    </w:p>
+    <w:p/>
     <w:p/>
     <w:p/>
     <w:p/>
@@ -3224,17 +3136,14 @@
                 <w:bCs/>
               </w:rPr>
             </w:pPr>
-            <w:proofErr w:type="spellStart"/>
-            <w:r>
-              <w:rPr>
-                <w:rFonts w:hint="eastAsia"/>
-                <w:b/>
-                <w:bCs/>
-              </w:rPr>
-              <w:lastRenderedPageBreak/>
+            <w:r>
+              <w:rPr>
+                <w:rFonts w:hint="eastAsia"/>
+                <w:b/>
+                <w:bCs/>
+              </w:rPr>
               <w:t>서은기</w:t>
             </w:r>
-            <w:proofErr w:type="spellEnd"/>
           </w:p>
         </w:tc>
         <w:tc>
@@ -3697,7 +3606,7 @@
                 <w:sz w:val="18"/>
                 <w:szCs w:val="18"/>
               </w:rPr>
-              <w:t>서비스 구현.</w:t>
+              <w:t>서비스 구현</w:t>
             </w:r>
           </w:p>
         </w:tc>
@@ -3816,7 +3725,6 @@
           <w:p>
             <w:pPr>
               <w:rPr>
-                <w:rFonts w:hint="eastAsia"/>
                 <w:b/>
                 <w:bCs/>
                 <w:sz w:val="18"/>
@@ -4024,72 +3932,30 @@
           <w:p>
             <w:pPr>
               <w:rPr>
-                <w:rFonts w:hint="eastAsia"/>
-                <w:b/>
-                <w:bCs/>
-                <w:sz w:val="18"/>
-                <w:szCs w:val="18"/>
-              </w:rPr>
-            </w:pPr>
-            <w:r>
-              <w:rPr>
-                <w:rFonts w:hint="eastAsia"/>
-                <w:b/>
-                <w:bCs/>
-                <w:sz w:val="18"/>
-                <w:szCs w:val="18"/>
-              </w:rPr>
-              <w:t>(</w:t>
-            </w:r>
-            <w:proofErr w:type="spellStart"/>
-            <w:r>
-              <w:rPr>
-                <w:rFonts w:hint="eastAsia"/>
-                <w:b/>
-                <w:bCs/>
-                <w:sz w:val="18"/>
-                <w:szCs w:val="18"/>
-              </w:rPr>
-              <w:t>j</w:t>
-            </w:r>
-            <w:r>
-              <w:rPr>
-                <w:b/>
-                <w:bCs/>
-                <w:sz w:val="18"/>
-                <w:szCs w:val="18"/>
-              </w:rPr>
-              <w:t>s</w:t>
-            </w:r>
-            <w:proofErr w:type="spellEnd"/>
-            <w:r>
-              <w:rPr>
-                <w:b/>
-                <w:bCs/>
-                <w:sz w:val="18"/>
-                <w:szCs w:val="18"/>
-              </w:rPr>
-              <w:t xml:space="preserve"> -&gt; rest </w:t>
-            </w:r>
-            <w:proofErr w:type="spellStart"/>
-            <w:r>
-              <w:rPr>
-                <w:b/>
-                <w:bCs/>
-                <w:sz w:val="18"/>
-                <w:szCs w:val="18"/>
-              </w:rPr>
-              <w:t>api</w:t>
-            </w:r>
-            <w:proofErr w:type="spellEnd"/>
-            <w:r>
-              <w:rPr>
-                <w:b/>
-                <w:bCs/>
-                <w:sz w:val="18"/>
-                <w:szCs w:val="18"/>
-              </w:rPr>
-              <w:t xml:space="preserve"> </w:t>
+                <w:b/>
+                <w:bCs/>
+                <w:sz w:val="18"/>
+                <w:szCs w:val="18"/>
+              </w:rPr>
+            </w:pPr>
+            <w:r>
+              <w:rPr>
+                <w:rFonts w:hint="eastAsia"/>
+                <w:b/>
+                <w:bCs/>
+                <w:sz w:val="18"/>
+                <w:szCs w:val="18"/>
+              </w:rPr>
+              <w:t>(j</w:t>
+            </w:r>
+            <w:r>
+              <w:rPr>
+                <w:b/>
+                <w:bCs/>
+                <w:sz w:val="18"/>
+                <w:szCs w:val="18"/>
+              </w:rPr>
+              <w:t xml:space="preserve">s -&gt; rest api </w:t>
             </w:r>
             <w:r>
               <w:rPr>
@@ -4239,7 +4105,7 @@
                 <w:sz w:val="18"/>
                 <w:szCs w:val="18"/>
               </w:rPr>
-              <w:t>구현.</w:t>
+              <w:t>구현</w:t>
             </w:r>
           </w:p>
         </w:tc>
@@ -4304,7 +4170,14 @@
             <w:tcW w:w="877" w:type="dxa"/>
             <w:shd w:val="clear" w:color="auto" w:fill="ED7D31" w:themeFill="accent2"/>
           </w:tcPr>
-          <w:p/>
+          <w:p>
+            <w:r>
+              <w:rPr>
+                <w:rFonts w:hint="eastAsia"/>
+              </w:rPr>
+              <w:t>ㄴ</w:t>
+            </w:r>
+          </w:p>
         </w:tc>
         <w:tc>
           <w:tcPr>

</xml_diff>